<commit_message>
Fájlok kezelése bekerűlt java + pl/sql oldalon, doksiba is.
</commit_message>
<xml_diff>
--- a/Dokumentáció_K971UM_LovasIstván.docx
+++ b/Dokumentáció_K971UM_LovasIstván.docx
@@ -10,6 +10,7 @@
           <w:docPartUnique/>
         </w:docPartObj>
       </w:sdtPr>
+      <w:sdtEndPr/>
       <w:sdtContent>
         <w:p>
           <w:pPr>
@@ -89,6 +90,7 @@
                           <w:dataBinding w:prefixMappings="xmlns:ns0='http://schemas.openxmlformats.org/officeDocument/2006/extended-properties'" w:xpath="/ns0:Properties[1]/ns0:Company[1]" w:storeItemID="{6668398D-A668-4E3E-A5EB-62B293D839F1}"/>
                           <w:text/>
                         </w:sdtPr>
+                        <w:sdtEndPr/>
                         <w:sdtContent>
                           <w:p>
                             <w:pPr>
@@ -141,6 +143,7 @@
                           <w:dataBinding w:prefixMappings="xmlns:ns0='http://schemas.openxmlformats.org/package/2006/metadata/core-properties' xmlns:ns1='http://purl.org/dc/elements/1.1/'" w:xpath="/ns0:coreProperties[1]/ns1:title[1]" w:storeItemID="{6C3C8BC8-F283-45AE-878A-BAB7291924A1}"/>
                           <w:text/>
                         </w:sdtPr>
+                        <w:sdtEndPr/>
                         <w:sdtContent>
                           <w:p>
                             <w:pPr>
@@ -180,6 +183,7 @@
                           <w:dataBinding w:prefixMappings="xmlns:ns0='http://schemas.openxmlformats.org/package/2006/metadata/core-properties' xmlns:ns1='http://purl.org/dc/elements/1.1/'" w:xpath="/ns0:coreProperties[1]/ns1:subject[1]" w:storeItemID="{6C3C8BC8-F283-45AE-878A-BAB7291924A1}"/>
                           <w:text/>
                         </w:sdtPr>
+                        <w:sdtEndPr/>
                         <w:sdtContent>
                           <w:p>
                             <w:pPr>
@@ -218,6 +222,7 @@
                           <w:dataBinding w:prefixMappings="xmlns:ns0='http://schemas.openxmlformats.org/package/2006/metadata/core-properties' xmlns:ns1='http://purl.org/dc/elements/1.1/'" w:xpath="/ns0:coreProperties[1]/ns1:creator[1]" w:storeItemID="{6C3C8BC8-F283-45AE-878A-BAB7291924A1}"/>
                           <w:text/>
                         </w:sdtPr>
+                        <w:sdtEndPr/>
                         <w:sdtContent>
                           <w:p>
                             <w:pPr>
@@ -461,11 +466,19 @@
       <w:r>
         <w:t xml:space="preserve">SQL - </w:t>
       </w:r>
+      <w:proofErr w:type="spellStart"/>
       <w:r>
         <w:rPr>
           <w:rStyle w:val="st"/>
         </w:rPr>
-        <w:t xml:space="preserve">Structured </w:t>
+        <w:t>Structured</w:t>
+      </w:r>
+      <w:proofErr w:type="spellEnd"/>
+      <w:r>
+        <w:rPr>
+          <w:rStyle w:val="st"/>
+        </w:rPr>
+        <w:t xml:space="preserve"> </w:t>
       </w:r>
       <w:proofErr w:type="spellStart"/>
       <w:r>
@@ -581,7 +594,21 @@
         <w:rPr>
           <w:rStyle w:val="st"/>
         </w:rPr>
-        <w:t xml:space="preserve">/Structured </w:t>
+        <w:t>/</w:t>
+      </w:r>
+      <w:proofErr w:type="spellStart"/>
+      <w:r>
+        <w:rPr>
+          <w:rStyle w:val="st"/>
+        </w:rPr>
+        <w:t>Structured</w:t>
+      </w:r>
+      <w:proofErr w:type="spellEnd"/>
+      <w:r>
+        <w:rPr>
+          <w:rStyle w:val="st"/>
+        </w:rPr>
+        <w:t xml:space="preserve"> </w:t>
       </w:r>
       <w:proofErr w:type="spellStart"/>
       <w:r>
@@ -19757,6 +19784,14 @@
       </w:r>
     </w:p>
     <w:p>
+      <w:pPr>
+        <w:pStyle w:val="Cmsor5"/>
+      </w:pPr>
+      <w:r>
+        <w:t>Tábla oszlopainak bekérése</w:t>
+      </w:r>
+    </w:p>
+    <w:p>
       <w:r>
         <w:t>Egy kiválasztott tábla hatására dinamikusan listázásra kerül minden oszlopnak megfelelően egy beviteli mező:</w:t>
       </w:r>
@@ -20720,6 +20755,7 @@
     </w:p>
     <w:p>
       <w:pPr>
+        <w:pStyle w:val="Cmsor5"/>
         <w:rPr>
           <w:rFonts w:ascii="Consolas" w:hAnsi="Consolas" w:cs="Consolas"/>
           <w:color w:val="000000"/>
@@ -24974,6 +25010,7 @@
           <w:szCs w:val="19"/>
           <w:highlight w:val="white"/>
         </w:rPr>
+        <w:lastRenderedPageBreak/>
         <w:tab/>
       </w:r>
     </w:p>
@@ -24999,7 +25036,6 @@
           <w:szCs w:val="19"/>
           <w:highlight w:val="white"/>
         </w:rPr>
-        <w:lastRenderedPageBreak/>
         <w:tab/>
       </w:r>
       <w:proofErr w:type="spellStart"/>
@@ -31413,50 +31449,18 @@
           <w:szCs w:val="19"/>
           <w:highlight w:val="white"/>
         </w:rPr>
-        <w:t>.</w:t>
+        <w:t>..</w:t>
       </w:r>
       <w:proofErr w:type="gramEnd"/>
       <w:r>
         <w:rPr>
           <w:rFonts w:ascii="Consolas" w:hAnsi="Consolas" w:cs="Consolas"/>
-          <w:color w:val="808080"/>
-          <w:sz w:val="19"/>
-          <w:szCs w:val="19"/>
-          <w:highlight w:val="white"/>
-        </w:rPr>
-        <w:t>.</w:t>
-      </w:r>
-      <w:r>
-        <w:rPr>
-          <w:rFonts w:ascii="Consolas" w:hAnsi="Consolas" w:cs="Consolas"/>
-          <w:color w:val="000000"/>
-          <w:sz w:val="19"/>
-          <w:szCs w:val="19"/>
-          <w:highlight w:val="white"/>
-        </w:rPr>
-        <w:t xml:space="preserve"> </w:t>
-      </w:r>
-      <w:proofErr w:type="gramStart"/>
-      <w:r>
-        <w:rPr>
-          <w:rFonts w:ascii="Consolas" w:hAnsi="Consolas" w:cs="Consolas"/>
-          <w:color w:val="000000"/>
-          <w:sz w:val="19"/>
-          <w:szCs w:val="19"/>
-          <w:highlight w:val="white"/>
-        </w:rPr>
-        <w:t>l</w:t>
-      </w:r>
-      <w:proofErr w:type="gramEnd"/>
-      <w:r>
-        <w:rPr>
-          <w:rFonts w:ascii="Consolas" w:hAnsi="Consolas" w:cs="Consolas"/>
-          <w:color w:val="000000"/>
-          <w:sz w:val="19"/>
-          <w:szCs w:val="19"/>
-          <w:highlight w:val="white"/>
-        </w:rPr>
-        <w:t>_</w:t>
+          <w:color w:val="000000"/>
+          <w:sz w:val="19"/>
+          <w:szCs w:val="19"/>
+          <w:highlight w:val="white"/>
+        </w:rPr>
+        <w:t xml:space="preserve"> l_</w:t>
       </w:r>
       <w:proofErr w:type="spellStart"/>
       <w:r>
@@ -34244,11 +34248,6 @@
         <w:t>;</w:t>
       </w:r>
     </w:p>
-    <w:p>
-      <w:pPr>
-        <w:pStyle w:val="Cmsor5"/>
-      </w:pPr>
-    </w:p>
     <w:p/>
     <w:p>
       <w:pPr>
@@ -35242,7 +35241,6 @@
       <w:r>
         <w:t xml:space="preserve"> külön meg kellett adni, a </w:t>
       </w:r>
-      <w:bookmarkStart w:id="3" w:name="_GoBack"/>
       <w:r>
         <w:rPr>
           <w:rStyle w:val="KdrszChar"/>
@@ -35251,31 +35249,891 @@
         <w:t>PATH</w:t>
       </w:r>
       <w:r>
+        <w:t xml:space="preserve"> változó hiánya miatt. A macskaköröm az elérési útban lévő szünet karakter miatt volt szükséges.</w:t>
+      </w:r>
+    </w:p>
+    <w:p>
+      <w:pPr>
+        <w:pStyle w:val="Cmsor5"/>
+      </w:pPr>
+      <w:r>
+        <w:t>Az Aparapit felhasználó kód fontosabb részei</w:t>
+      </w:r>
+    </w:p>
+    <w:p>
+      <w:pPr>
+        <w:pStyle w:val="Cmsor5"/>
+      </w:pPr>
+      <w:r>
+        <w:t>A végeredmény fájlt generáló Java kód fontosabb részei</w:t>
+      </w:r>
+    </w:p>
+    <w:p>
+      <w:r>
+        <w:t xml:space="preserve">        File f = </w:t>
+      </w:r>
+      <w:proofErr w:type="spellStart"/>
+      <w:r>
+        <w:t>new</w:t>
+      </w:r>
+      <w:proofErr w:type="spellEnd"/>
+      <w:r>
         <w:t xml:space="preserve"> </w:t>
       </w:r>
+      <w:proofErr w:type="gramStart"/>
+      <w:r>
+        <w:t>File(</w:t>
+      </w:r>
+      <w:proofErr w:type="gramEnd"/>
+      <w:r>
+        <w:t>"C:\\</w:t>
+      </w:r>
+      <w:proofErr w:type="spellStart"/>
+      <w:r>
+        <w:t>LJava</w:t>
+      </w:r>
+      <w:proofErr w:type="spellEnd"/>
+      <w:r>
+        <w:t>\\OCLInfo.txt");</w:t>
+      </w:r>
+    </w:p>
+    <w:p>
+      <w:r>
+        <w:t xml:space="preserve">        </w:t>
+      </w:r>
+    </w:p>
+    <w:p>
+      <w:r>
+        <w:t xml:space="preserve">        </w:t>
+      </w:r>
+      <w:proofErr w:type="spellStart"/>
+      <w:r>
+        <w:t>Charset</w:t>
+      </w:r>
+      <w:proofErr w:type="spellEnd"/>
+      <w:r>
+        <w:t xml:space="preserve"> </w:t>
+      </w:r>
+      <w:proofErr w:type="gramStart"/>
+      <w:r>
+        <w:t>ASCII</w:t>
+      </w:r>
+      <w:proofErr w:type="gramEnd"/>
+      <w:r>
+        <w:t xml:space="preserve">_HU = </w:t>
+      </w:r>
+      <w:proofErr w:type="spellStart"/>
+      <w:r>
+        <w:t>Charset.forName</w:t>
+      </w:r>
+      <w:proofErr w:type="spellEnd"/>
+      <w:r>
+        <w:t>("ISO-8859-2");</w:t>
+      </w:r>
+    </w:p>
+    <w:p>
+      <w:r>
+        <w:t xml:space="preserve">        </w:t>
+      </w:r>
+    </w:p>
+    <w:p>
+      <w:r>
+        <w:t xml:space="preserve">        </w:t>
+      </w:r>
+      <w:proofErr w:type="spellStart"/>
+      <w:r>
+        <w:t>OutputStream</w:t>
+      </w:r>
+      <w:proofErr w:type="spellEnd"/>
+      <w:r>
+        <w:t xml:space="preserve"> </w:t>
+      </w:r>
+      <w:proofErr w:type="spellStart"/>
+      <w:r>
+        <w:t>os</w:t>
+      </w:r>
+      <w:proofErr w:type="spellEnd"/>
+      <w:r>
+        <w:t xml:space="preserve"> = </w:t>
+      </w:r>
+      <w:proofErr w:type="gramStart"/>
+      <w:r>
+        <w:t>null</w:t>
+      </w:r>
+      <w:proofErr w:type="gramEnd"/>
+      <w:r>
+        <w:t>;</w:t>
+      </w:r>
+    </w:p>
+    <w:p>
+      <w:r>
+        <w:t xml:space="preserve">        </w:t>
+      </w:r>
+      <w:proofErr w:type="spellStart"/>
+      <w:r>
+        <w:t>OutputStreamWriter</w:t>
+      </w:r>
+      <w:proofErr w:type="spellEnd"/>
+      <w:r>
+        <w:t xml:space="preserve"> </w:t>
+      </w:r>
+      <w:proofErr w:type="spellStart"/>
+      <w:r>
+        <w:t>ow</w:t>
+      </w:r>
+      <w:proofErr w:type="spellEnd"/>
+      <w:r>
+        <w:t xml:space="preserve"> = </w:t>
+      </w:r>
+      <w:proofErr w:type="gramStart"/>
+      <w:r>
+        <w:t>null</w:t>
+      </w:r>
+      <w:proofErr w:type="gramEnd"/>
+      <w:r>
+        <w:t>;</w:t>
+      </w:r>
+    </w:p>
+    <w:p>
+      <w:r>
+        <w:t xml:space="preserve">        </w:t>
+      </w:r>
+      <w:proofErr w:type="spellStart"/>
+      <w:r>
+        <w:t>try</w:t>
+      </w:r>
+      <w:proofErr w:type="spellEnd"/>
+      <w:r>
+        <w:t xml:space="preserve"> </w:t>
+      </w:r>
+      <w:proofErr w:type="gramStart"/>
+      <w:r>
+        <w:t>{</w:t>
+      </w:r>
+      <w:proofErr w:type="gramEnd"/>
+    </w:p>
+    <w:p>
+      <w:r>
+        <w:t xml:space="preserve">            </w:t>
+      </w:r>
+      <w:proofErr w:type="spellStart"/>
+      <w:r>
+        <w:t>if</w:t>
+      </w:r>
+      <w:proofErr w:type="spellEnd"/>
+      <w:r>
+        <w:t xml:space="preserve"> (</w:t>
+      </w:r>
+      <w:proofErr w:type="gramStart"/>
+      <w:r>
+        <w:t>!</w:t>
+      </w:r>
+      <w:proofErr w:type="spellStart"/>
+      <w:r>
+        <w:t>f.exists</w:t>
+      </w:r>
+      <w:proofErr w:type="spellEnd"/>
+      <w:proofErr w:type="gramEnd"/>
+      <w:r>
+        <w:t>()) {</w:t>
+      </w:r>
+    </w:p>
+    <w:p>
+      <w:r>
+        <w:t xml:space="preserve">                </w:t>
+      </w:r>
+      <w:proofErr w:type="spellStart"/>
+      <w:proofErr w:type="gramStart"/>
+      <w:r>
+        <w:t>f.createNewFile</w:t>
+      </w:r>
+      <w:proofErr w:type="spellEnd"/>
+      <w:proofErr w:type="gramEnd"/>
+      <w:r>
+        <w:t>();</w:t>
+      </w:r>
+    </w:p>
+    <w:p>
+      <w:r>
+        <w:t xml:space="preserve">            }</w:t>
+      </w:r>
+    </w:p>
+    <w:p/>
+    <w:p>
+      <w:r>
+        <w:t xml:space="preserve">            </w:t>
+      </w:r>
+      <w:proofErr w:type="spellStart"/>
+      <w:r>
+        <w:t>os</w:t>
+      </w:r>
+      <w:proofErr w:type="spellEnd"/>
+      <w:r>
+        <w:t xml:space="preserve"> = </w:t>
+      </w:r>
+      <w:proofErr w:type="spellStart"/>
+      <w:r>
+        <w:t>new</w:t>
+      </w:r>
+      <w:proofErr w:type="spellEnd"/>
+      <w:r>
+        <w:t xml:space="preserve"> </w:t>
+      </w:r>
+      <w:proofErr w:type="spellStart"/>
+      <w:proofErr w:type="gramStart"/>
+      <w:r>
+        <w:t>FileOutputStream</w:t>
+      </w:r>
+      <w:proofErr w:type="spellEnd"/>
+      <w:r>
+        <w:t>(</w:t>
+      </w:r>
+      <w:proofErr w:type="gramEnd"/>
+      <w:r>
+        <w:t>f);</w:t>
+      </w:r>
+    </w:p>
+    <w:p>
+      <w:r>
+        <w:t xml:space="preserve">            </w:t>
+      </w:r>
+      <w:proofErr w:type="spellStart"/>
+      <w:r>
+        <w:t>ow</w:t>
+      </w:r>
+      <w:proofErr w:type="spellEnd"/>
+      <w:r>
+        <w:t xml:space="preserve"> = </w:t>
+      </w:r>
+      <w:proofErr w:type="spellStart"/>
+      <w:r>
+        <w:t>new</w:t>
+      </w:r>
+      <w:proofErr w:type="spellEnd"/>
+      <w:r>
+        <w:t xml:space="preserve"> </w:t>
+      </w:r>
+      <w:proofErr w:type="spellStart"/>
+      <w:r>
+        <w:t>OutputStreamWriter</w:t>
+      </w:r>
+      <w:proofErr w:type="spellEnd"/>
+      <w:r>
+        <w:t>(</w:t>
+      </w:r>
+      <w:proofErr w:type="spellStart"/>
+      <w:r>
+        <w:t>os</w:t>
+      </w:r>
+      <w:proofErr w:type="spellEnd"/>
+      <w:r>
+        <w:t xml:space="preserve">, </w:t>
+      </w:r>
+      <w:proofErr w:type="gramStart"/>
+      <w:r>
+        <w:t>ASCII</w:t>
+      </w:r>
+      <w:proofErr w:type="gramEnd"/>
+      <w:r>
+        <w:t>_HU);</w:t>
+      </w:r>
+    </w:p>
+    <w:p/>
+    <w:p>
+      <w:r>
+        <w:t xml:space="preserve">            </w:t>
+      </w:r>
+      <w:proofErr w:type="spellStart"/>
+      <w:proofErr w:type="gramStart"/>
+      <w:r>
+        <w:t>ow.write</w:t>
+      </w:r>
+      <w:proofErr w:type="spellEnd"/>
+      <w:r>
+        <w:t>(</w:t>
+      </w:r>
+      <w:proofErr w:type="spellStart"/>
+      <w:proofErr w:type="gramEnd"/>
+      <w:r>
+        <w:t>getOpenCLInfo</w:t>
+      </w:r>
+      <w:proofErr w:type="spellEnd"/>
+      <w:r>
+        <w:t>());</w:t>
+      </w:r>
+    </w:p>
+    <w:p/>
+    <w:p>
+      <w:r>
+        <w:t xml:space="preserve">        </w:t>
+      </w:r>
+      <w:proofErr w:type="gramStart"/>
+      <w:r>
+        <w:t>}</w:t>
+      </w:r>
+      <w:proofErr w:type="gramEnd"/>
+      <w:r>
+        <w:t xml:space="preserve"> </w:t>
+      </w:r>
+      <w:proofErr w:type="spellStart"/>
+      <w:r>
+        <w:t>catch</w:t>
+      </w:r>
+      <w:proofErr w:type="spellEnd"/>
+      <w:r>
+        <w:t xml:space="preserve"> (</w:t>
+      </w:r>
+      <w:proofErr w:type="spellStart"/>
+      <w:r>
+        <w:t>Exception</w:t>
+      </w:r>
+      <w:proofErr w:type="spellEnd"/>
+      <w:r>
+        <w:t xml:space="preserve"> e) {</w:t>
+      </w:r>
+    </w:p>
+    <w:p>
+      <w:r>
+        <w:t xml:space="preserve">        </w:t>
+      </w:r>
+      <w:proofErr w:type="gramStart"/>
+      <w:r>
+        <w:t>}</w:t>
+      </w:r>
+      <w:proofErr w:type="gramEnd"/>
+      <w:r>
+        <w:t xml:space="preserve"> </w:t>
+      </w:r>
+      <w:proofErr w:type="spellStart"/>
+      <w:r>
+        <w:t>finally</w:t>
+      </w:r>
+      <w:proofErr w:type="spellEnd"/>
+      <w:r>
+        <w:t xml:space="preserve"> {</w:t>
+      </w:r>
+    </w:p>
+    <w:p>
+      <w:r>
+        <w:t xml:space="preserve">            </w:t>
+      </w:r>
+      <w:proofErr w:type="spellStart"/>
+      <w:r>
+        <w:t>try</w:t>
+      </w:r>
+      <w:proofErr w:type="spellEnd"/>
+      <w:r>
+        <w:t xml:space="preserve"> </w:t>
+      </w:r>
+      <w:proofErr w:type="gramStart"/>
+      <w:r>
+        <w:t>{</w:t>
+      </w:r>
+      <w:proofErr w:type="gramEnd"/>
+    </w:p>
+    <w:p>
+      <w:r>
+        <w:t xml:space="preserve">                </w:t>
+      </w:r>
+      <w:proofErr w:type="spellStart"/>
+      <w:r>
+        <w:t>if</w:t>
+      </w:r>
+      <w:proofErr w:type="spellEnd"/>
+      <w:r>
+        <w:t xml:space="preserve"> (</w:t>
+      </w:r>
+      <w:proofErr w:type="spellStart"/>
+      <w:r>
+        <w:t>ow</w:t>
+      </w:r>
+      <w:proofErr w:type="spellEnd"/>
+      <w:r>
+        <w:t xml:space="preserve"> != </w:t>
+      </w:r>
+      <w:proofErr w:type="gramStart"/>
+      <w:r>
+        <w:t>null</w:t>
+      </w:r>
+      <w:proofErr w:type="gramEnd"/>
+      <w:r>
+        <w:t>) {</w:t>
+      </w:r>
+    </w:p>
+    <w:p>
+      <w:r>
+        <w:t xml:space="preserve">                    </w:t>
+      </w:r>
+      <w:proofErr w:type="spellStart"/>
+      <w:proofErr w:type="gramStart"/>
+      <w:r>
+        <w:t>ow.close</w:t>
+      </w:r>
+      <w:proofErr w:type="spellEnd"/>
+      <w:r>
+        <w:t>(</w:t>
+      </w:r>
+      <w:proofErr w:type="gramEnd"/>
+      <w:r>
+        <w:t>);</w:t>
+      </w:r>
+    </w:p>
+    <w:p>
+      <w:r>
+        <w:t xml:space="preserve">                }</w:t>
+      </w:r>
+    </w:p>
+    <w:p/>
+    <w:p>
+      <w:r>
+        <w:t xml:space="preserve">                </w:t>
+      </w:r>
+      <w:proofErr w:type="spellStart"/>
+      <w:r>
+        <w:t>if</w:t>
+      </w:r>
+      <w:proofErr w:type="spellEnd"/>
+      <w:r>
+        <w:t xml:space="preserve"> (</w:t>
+      </w:r>
+      <w:proofErr w:type="spellStart"/>
+      <w:r>
+        <w:t>os</w:t>
+      </w:r>
+      <w:proofErr w:type="spellEnd"/>
+      <w:r>
+        <w:t xml:space="preserve"> != </w:t>
+      </w:r>
+      <w:proofErr w:type="gramStart"/>
+      <w:r>
+        <w:t>null</w:t>
+      </w:r>
+      <w:proofErr w:type="gramEnd"/>
+      <w:r>
+        <w:t>) {</w:t>
+      </w:r>
+    </w:p>
+    <w:p>
+      <w:r>
+        <w:t xml:space="preserve">                    </w:t>
+      </w:r>
+      <w:proofErr w:type="spellStart"/>
+      <w:proofErr w:type="gramStart"/>
+      <w:r>
+        <w:t>os.close</w:t>
+      </w:r>
+      <w:proofErr w:type="spellEnd"/>
+      <w:r>
+        <w:t>(</w:t>
+      </w:r>
+      <w:proofErr w:type="gramEnd"/>
+      <w:r>
+        <w:t>);</w:t>
+      </w:r>
+    </w:p>
+    <w:p>
+      <w:r>
+        <w:t xml:space="preserve">                }</w:t>
+      </w:r>
+    </w:p>
+    <w:p/>
+    <w:p>
+      <w:r>
+        <w:t xml:space="preserve">            } </w:t>
+      </w:r>
+      <w:proofErr w:type="spellStart"/>
+      <w:r>
+        <w:t>catch</w:t>
+      </w:r>
+      <w:proofErr w:type="spellEnd"/>
+      <w:r>
+        <w:t xml:space="preserve"> (</w:t>
+      </w:r>
+      <w:proofErr w:type="spellStart"/>
+      <w:r>
+        <w:t>IOException</w:t>
+      </w:r>
+      <w:proofErr w:type="spellEnd"/>
+      <w:r>
+        <w:t xml:space="preserve"> </w:t>
+      </w:r>
+      <w:proofErr w:type="gramStart"/>
+      <w:r>
+        <w:t>ex</w:t>
+      </w:r>
+      <w:proofErr w:type="gramEnd"/>
+      <w:r>
+        <w:t>) {</w:t>
+      </w:r>
+    </w:p>
+    <w:p>
+      <w:r>
+        <w:t xml:space="preserve">            }</w:t>
+      </w:r>
+    </w:p>
+    <w:p>
+      <w:r>
+        <w:t xml:space="preserve">        }</w:t>
+      </w:r>
+      <w:bookmarkStart w:id="3" w:name="_GoBack"/>
       <w:bookmarkEnd w:id="3"/>
-      <w:r>
-        <w:t>változó hiánya miatt. A macskaköröm az elérési útban lévő szünet karakter miatt volt szükséges.</w:t>
-      </w:r>
     </w:p>
     <w:p>
       <w:pPr>
         <w:pStyle w:val="Cmsor5"/>
       </w:pPr>
       <w:r>
-        <w:t>A Java kód fontosabb részei</w:t>
+        <w:t>Felhasznált PL/SQL kódok, amik az elkészült fájlt olvassák.</w:t>
+      </w:r>
+    </w:p>
+    <w:p>
+      <w:r>
+        <w:t xml:space="preserve">CREATE OR </w:t>
+      </w:r>
+      <w:proofErr w:type="spellStart"/>
+      <w:r>
+        <w:t>replace</w:t>
+      </w:r>
+      <w:proofErr w:type="spellEnd"/>
+      <w:r>
+        <w:t xml:space="preserve"> </w:t>
+      </w:r>
+      <w:proofErr w:type="spellStart"/>
+      <w:r>
+        <w:t>directory</w:t>
+      </w:r>
+      <w:proofErr w:type="spellEnd"/>
+      <w:r>
+        <w:t xml:space="preserve"> LJAVA </w:t>
+      </w:r>
+      <w:proofErr w:type="spellStart"/>
+      <w:r>
+        <w:t>as</w:t>
+      </w:r>
+      <w:proofErr w:type="spellEnd"/>
+      <w:r>
+        <w:t xml:space="preserve"> 'c:\</w:t>
+      </w:r>
+      <w:proofErr w:type="spellStart"/>
+      <w:r>
+        <w:t>LJava</w:t>
+      </w:r>
+      <w:proofErr w:type="spellEnd"/>
+      <w:r>
+        <w:t>';</w:t>
       </w:r>
     </w:p>
     <w:p/>
     <w:p>
-      <w:pPr>
-        <w:pStyle w:val="Cmsor5"/>
-      </w:pPr>
-      <w:r>
-        <w:t>Felhasznált PL/SQL kódok, amik az elkészült fájlt olvassák.</w:t>
+      <w:r>
+        <w:t>DECLARE</w:t>
+      </w:r>
+    </w:p>
+    <w:p>
+      <w:r>
+        <w:t xml:space="preserve">  </w:t>
+      </w:r>
+      <w:proofErr w:type="spellStart"/>
+      <w:r>
+        <w:t>data</w:t>
+      </w:r>
+      <w:proofErr w:type="spellEnd"/>
+      <w:r>
+        <w:t xml:space="preserve">_line   </w:t>
+      </w:r>
+      <w:proofErr w:type="gramStart"/>
+      <w:r>
+        <w:t>VARCHAR2(</w:t>
+      </w:r>
+      <w:proofErr w:type="gramEnd"/>
+      <w:r>
+        <w:t xml:space="preserve">1000); -- Data line </w:t>
+      </w:r>
+      <w:proofErr w:type="spellStart"/>
+      <w:r>
+        <w:t>read</w:t>
+      </w:r>
+      <w:proofErr w:type="spellEnd"/>
+      <w:r>
+        <w:t xml:space="preserve"> </w:t>
+      </w:r>
+      <w:proofErr w:type="spellStart"/>
+      <w:r>
+        <w:t>from</w:t>
+      </w:r>
+      <w:proofErr w:type="spellEnd"/>
+      <w:r>
+        <w:t xml:space="preserve"> input file</w:t>
+      </w:r>
+    </w:p>
+    <w:p>
+      <w:r>
+        <w:t xml:space="preserve">  </w:t>
+      </w:r>
+      <w:proofErr w:type="spellStart"/>
+      <w:r>
+        <w:t>data</w:t>
+      </w:r>
+      <w:proofErr w:type="spellEnd"/>
+      <w:r>
+        <w:t>_file   UTL_FILE</w:t>
+      </w:r>
+      <w:proofErr w:type="gramStart"/>
+      <w:r>
+        <w:t>.FILE</w:t>
+      </w:r>
+      <w:proofErr w:type="gramEnd"/>
+      <w:r>
+        <w:t xml:space="preserve">_TYPE; -- Data file </w:t>
+      </w:r>
+      <w:proofErr w:type="spellStart"/>
+      <w:r>
+        <w:t>handle</w:t>
+      </w:r>
+      <w:proofErr w:type="spellEnd"/>
+    </w:p>
+    <w:p>
+      <w:r>
+        <w:t xml:space="preserve">  </w:t>
+      </w:r>
+      <w:proofErr w:type="spellStart"/>
+      <w:r>
+        <w:t>my</w:t>
+      </w:r>
+      <w:proofErr w:type="spellEnd"/>
+      <w:r>
+        <w:t>_</w:t>
+      </w:r>
+      <w:proofErr w:type="spellStart"/>
+      <w:r>
+        <w:t>filename</w:t>
+      </w:r>
+      <w:proofErr w:type="spellEnd"/>
+      <w:r>
+        <w:t xml:space="preserve"> </w:t>
+      </w:r>
+      <w:proofErr w:type="gramStart"/>
+      <w:r>
+        <w:t>VARCHAR2(</w:t>
+      </w:r>
+      <w:proofErr w:type="gramEnd"/>
+      <w:r>
+        <w:t>50);</w:t>
+      </w:r>
+    </w:p>
+    <w:p>
+      <w:r>
+        <w:t>BEGIN</w:t>
+      </w:r>
+    </w:p>
+    <w:p>
+      <w:r>
+        <w:t xml:space="preserve">  </w:t>
+      </w:r>
+      <w:proofErr w:type="spellStart"/>
+      <w:r>
+        <w:t>my</w:t>
+      </w:r>
+      <w:proofErr w:type="spellEnd"/>
+      <w:r>
+        <w:t>_</w:t>
+      </w:r>
+      <w:proofErr w:type="spellStart"/>
+      <w:proofErr w:type="gramStart"/>
+      <w:r>
+        <w:t>filename</w:t>
+      </w:r>
+      <w:proofErr w:type="spellEnd"/>
+      <w:r>
+        <w:t xml:space="preserve"> :</w:t>
+      </w:r>
+      <w:proofErr w:type="gramEnd"/>
+      <w:r>
+        <w:t>= 'OCLInfo.txt';</w:t>
+      </w:r>
+    </w:p>
+    <w:p>
+      <w:r>
+        <w:t xml:space="preserve">  </w:t>
+      </w:r>
+      <w:proofErr w:type="spellStart"/>
+      <w:r>
+        <w:t>data</w:t>
+      </w:r>
+      <w:proofErr w:type="spellEnd"/>
+      <w:r>
+        <w:t>_</w:t>
+      </w:r>
+      <w:proofErr w:type="gramStart"/>
+      <w:r>
+        <w:t>file :</w:t>
+      </w:r>
+      <w:proofErr w:type="gramEnd"/>
+      <w:r>
+        <w:t xml:space="preserve">= UTL_FILE.FOPEN('LJAVA', </w:t>
+      </w:r>
+      <w:proofErr w:type="spellStart"/>
+      <w:r>
+        <w:t>my</w:t>
+      </w:r>
+      <w:proofErr w:type="spellEnd"/>
+      <w:r>
+        <w:t>_</w:t>
+      </w:r>
+      <w:proofErr w:type="spellStart"/>
+      <w:r>
+        <w:t>filename</w:t>
+      </w:r>
+      <w:proofErr w:type="spellEnd"/>
+      <w:r>
+        <w:t xml:space="preserve">, 'r'); </w:t>
       </w:r>
     </w:p>
     <w:p/>
+    <w:p>
+      <w:r>
+        <w:t xml:space="preserve">  LOOP</w:t>
+      </w:r>
+    </w:p>
+    <w:p>
+      <w:r>
+        <w:lastRenderedPageBreak/>
+        <w:t xml:space="preserve">    UTL_FILE</w:t>
+      </w:r>
+      <w:proofErr w:type="gramStart"/>
+      <w:r>
+        <w:t>.GET</w:t>
+      </w:r>
+      <w:proofErr w:type="gramEnd"/>
+      <w:r>
+        <w:t>_LINE(</w:t>
+      </w:r>
+      <w:proofErr w:type="spellStart"/>
+      <w:r>
+        <w:t>data</w:t>
+      </w:r>
+      <w:proofErr w:type="spellEnd"/>
+      <w:r>
+        <w:t xml:space="preserve">_file, </w:t>
+      </w:r>
+      <w:proofErr w:type="spellStart"/>
+      <w:r>
+        <w:t>data</w:t>
+      </w:r>
+      <w:proofErr w:type="spellEnd"/>
+      <w:r>
+        <w:t>_line);</w:t>
+      </w:r>
+    </w:p>
+    <w:p>
+      <w:r>
+        <w:t xml:space="preserve">    </w:t>
+      </w:r>
+    </w:p>
+    <w:p>
+      <w:r>
+        <w:t xml:space="preserve">    DBMS_OUTPUT</w:t>
+      </w:r>
+      <w:proofErr w:type="gramStart"/>
+      <w:r>
+        <w:t>.PUT</w:t>
+      </w:r>
+      <w:proofErr w:type="gramEnd"/>
+      <w:r>
+        <w:t>_LINE(</w:t>
+      </w:r>
+      <w:proofErr w:type="spellStart"/>
+      <w:r>
+        <w:t>data</w:t>
+      </w:r>
+      <w:proofErr w:type="spellEnd"/>
+      <w:r>
+        <w:t>_line);</w:t>
+      </w:r>
+    </w:p>
+    <w:p>
+      <w:r>
+        <w:t xml:space="preserve">    </w:t>
+      </w:r>
+    </w:p>
+    <w:p>
+      <w:r>
+        <w:t xml:space="preserve">  END LOOP;</w:t>
+      </w:r>
+    </w:p>
+    <w:p>
+      <w:r>
+        <w:t>EXCEPTION</w:t>
+      </w:r>
+    </w:p>
+    <w:p>
+      <w:r>
+        <w:t xml:space="preserve">  WHEN no_</w:t>
+      </w:r>
+      <w:proofErr w:type="spellStart"/>
+      <w:r>
+        <w:t>data</w:t>
+      </w:r>
+      <w:proofErr w:type="spellEnd"/>
+      <w:r>
+        <w:t>_</w:t>
+      </w:r>
+      <w:proofErr w:type="spellStart"/>
+      <w:r>
+        <w:t>found</w:t>
+      </w:r>
+      <w:proofErr w:type="spellEnd"/>
+      <w:r>
+        <w:t xml:space="preserve"> THEN</w:t>
+      </w:r>
+    </w:p>
+    <w:p>
+      <w:r>
+        <w:t xml:space="preserve">    DBMS_OUTPUT</w:t>
+      </w:r>
+      <w:proofErr w:type="gramStart"/>
+      <w:r>
+        <w:t>.PUT</w:t>
+      </w:r>
+      <w:proofErr w:type="gramEnd"/>
+      <w:r>
+        <w:t>_LINE('</w:t>
+      </w:r>
+      <w:proofErr w:type="spellStart"/>
+      <w:r>
+        <w:t>Finished</w:t>
+      </w:r>
+      <w:proofErr w:type="spellEnd"/>
+      <w:r>
+        <w:t>');</w:t>
+      </w:r>
+    </w:p>
+    <w:p>
+      <w:r>
+        <w:t xml:space="preserve">    UTL_FILE</w:t>
+      </w:r>
+      <w:proofErr w:type="gramStart"/>
+      <w:r>
+        <w:t>.FCLOSE</w:t>
+      </w:r>
+      <w:proofErr w:type="gramEnd"/>
+      <w:r>
+        <w:t>(</w:t>
+      </w:r>
+      <w:proofErr w:type="spellStart"/>
+      <w:r>
+        <w:t>data</w:t>
+      </w:r>
+      <w:proofErr w:type="spellEnd"/>
+      <w:r>
+        <w:t>_file);</w:t>
+      </w:r>
+    </w:p>
+    <w:p>
+      <w:r>
+        <w:t>END;</w:t>
+      </w:r>
+    </w:p>
     <w:p>
       <w:pPr>
         <w:pStyle w:val="Cmsor3"/>
@@ -35563,6 +36421,7 @@
         <w:docPartUnique/>
       </w:docPartObj>
     </w:sdtPr>
+    <w:sdtEndPr/>
     <w:sdtContent>
       <w:p>
         <w:pPr>
@@ -35582,7 +36441,7 @@
           <w:rPr>
             <w:noProof/>
           </w:rPr>
-          <w:t>24</w:t>
+          <w:t>27</w:t>
         </w:r>
         <w:r>
           <w:fldChar w:fldCharType="end"/>
@@ -39815,6 +40674,7 @@
   <w:style w:type="character" w:default="1" w:styleId="Bekezdsalapbettpusa">
     <w:name w:val="Default Paragraph Font"/>
     <w:uiPriority w:val="1"/>
+    <w:semiHidden/>
     <w:unhideWhenUsed/>
   </w:style>
   <w:style w:type="table" w:default="1" w:styleId="Normltblzat">
@@ -41264,7 +42124,7 @@
 </file>
 
 <file path=customXml/itemProps2.xml><?xml version="1.0" encoding="utf-8"?>
-<ds:datastoreItem xmlns:ds="http://schemas.openxmlformats.org/officeDocument/2006/customXml" ds:itemID="{71C77A32-9CB0-41B4-AFEC-AD1118516186}">
+<ds:datastoreItem xmlns:ds="http://schemas.openxmlformats.org/officeDocument/2006/customXml" ds:itemID="{9A801BE8-C3AC-4873-8CD4-4EBB8F09AFD1}">
   <ds:schemaRefs>
     <ds:schemaRef ds:uri="http://schemas.openxmlformats.org/officeDocument/2006/bibliography"/>
   </ds:schemaRefs>

</xml_diff>